<commit_message>
Update Laporan Pengembangan Aplikasi.docx
</commit_message>
<xml_diff>
--- a/UAS/Laporan Pengembangan Aplikasi.docx
+++ b/UAS/Laporan Pengembangan Aplikasi.docx
@@ -21,39 +21,8 @@
           <w:bCs/>
           <w:color w:val="auto"/>
         </w:rPr>
-        <w:t xml:space="preserve">Laporan </w:t>
+        <w:t>Laporan Pengembangan Aplikasi</w:t>
       </w:r>
-      <w:proofErr w:type="spellStart"/>
-      <w:r>
-        <w:rPr>
-          <w:rFonts w:ascii="Times New Roman" w:hAnsi="Times New Roman" w:cs="Times New Roman"/>
-          <w:b/>
-          <w:bCs/>
-          <w:color w:val="auto"/>
-        </w:rPr>
-        <w:t>Pengembangan</w:t>
-      </w:r>
-      <w:proofErr w:type="spellEnd"/>
-      <w:r>
-        <w:rPr>
-          <w:rFonts w:ascii="Times New Roman" w:hAnsi="Times New Roman" w:cs="Times New Roman"/>
-          <w:b/>
-          <w:bCs/>
-          <w:color w:val="auto"/>
-        </w:rPr>
-        <w:t xml:space="preserve"> </w:t>
-      </w:r>
-      <w:proofErr w:type="spellStart"/>
-      <w:r>
-        <w:rPr>
-          <w:rFonts w:ascii="Times New Roman" w:hAnsi="Times New Roman" w:cs="Times New Roman"/>
-          <w:b/>
-          <w:bCs/>
-          <w:color w:val="auto"/>
-        </w:rPr>
-        <w:t>Aplikasi</w:t>
-      </w:r>
-      <w:proofErr w:type="spellEnd"/>
       <w:r>
         <w:rPr>
           <w:rFonts w:ascii="Times New Roman" w:hAnsi="Times New Roman" w:cs="Times New Roman"/>
@@ -70,67 +39,7 @@
           <w:bCs/>
           <w:color w:val="auto"/>
         </w:rPr>
-        <w:t>“</w:t>
-      </w:r>
-      <w:proofErr w:type="spellStart"/>
-      <w:r>
-        <w:rPr>
-          <w:rFonts w:ascii="Times New Roman" w:hAnsi="Times New Roman" w:cs="Times New Roman"/>
-          <w:b/>
-          <w:bCs/>
-          <w:color w:val="auto"/>
-        </w:rPr>
-        <w:t>Aplikasi</w:t>
-      </w:r>
-      <w:proofErr w:type="spellEnd"/>
-      <w:r>
-        <w:rPr>
-          <w:rFonts w:ascii="Times New Roman" w:hAnsi="Times New Roman" w:cs="Times New Roman"/>
-          <w:b/>
-          <w:bCs/>
-          <w:color w:val="auto"/>
-        </w:rPr>
-        <w:t xml:space="preserve"> </w:t>
-      </w:r>
-      <w:proofErr w:type="spellStart"/>
-      <w:r>
-        <w:rPr>
-          <w:rFonts w:ascii="Times New Roman" w:hAnsi="Times New Roman" w:cs="Times New Roman"/>
-          <w:b/>
-          <w:bCs/>
-          <w:color w:val="auto"/>
-        </w:rPr>
-        <w:t>Warung</w:t>
-      </w:r>
-      <w:proofErr w:type="spellEnd"/>
-      <w:r>
-        <w:rPr>
-          <w:rFonts w:ascii="Times New Roman" w:hAnsi="Times New Roman" w:cs="Times New Roman"/>
-          <w:b/>
-          <w:bCs/>
-          <w:color w:val="auto"/>
-        </w:rPr>
-        <w:t xml:space="preserve"> </w:t>
-      </w:r>
-      <w:proofErr w:type="spellStart"/>
-      <w:r>
-        <w:rPr>
-          <w:rFonts w:ascii="Times New Roman" w:hAnsi="Times New Roman" w:cs="Times New Roman"/>
-          <w:b/>
-          <w:bCs/>
-          <w:color w:val="auto"/>
-        </w:rPr>
-        <w:t>Makanan</w:t>
-      </w:r>
-      <w:proofErr w:type="spellEnd"/>
-      <w:r>
-        <w:rPr>
-          <w:rFonts w:ascii="Times New Roman" w:hAnsi="Times New Roman" w:cs="Times New Roman"/>
-          <w:b/>
-          <w:bCs/>
-          <w:color w:val="auto"/>
-        </w:rPr>
-        <w:t>”</w:t>
+        <w:t>“Aplikasi Warung Makanan”</w:t>
       </w:r>
       <w:bookmarkEnd w:id="0"/>
     </w:p>
@@ -196,13 +105,8 @@
       <w:pPr>
         <w:jc w:val="center"/>
       </w:pPr>
-      <w:proofErr w:type="spellStart"/>
       <w:r>
-        <w:t>Disusun</w:t>
-      </w:r>
-      <w:proofErr w:type="spellEnd"/>
-      <w:r>
-        <w:t xml:space="preserve"> oleh:</w:t>
+        <w:t>Disusun oleh:</w:t>
       </w:r>
     </w:p>
     <w:p>
@@ -217,13 +121,8 @@
       <w:pPr>
         <w:jc w:val="center"/>
       </w:pPr>
-      <w:proofErr w:type="spellStart"/>
       <w:r>
-        <w:t>Kelompok</w:t>
-      </w:r>
-      <w:proofErr w:type="spellEnd"/>
-      <w:r>
-        <w:t xml:space="preserve"> A11.4523</w:t>
+        <w:t>Kelompok A11.4523</w:t>
       </w:r>
     </w:p>
     <w:p>
@@ -241,7 +140,6 @@
           <w:szCs w:val="32"/>
         </w:rPr>
       </w:pPr>
-      <w:proofErr w:type="spellStart"/>
       <w:r>
         <w:rPr>
           <w:b/>
@@ -249,49 +147,8 @@
           <w:sz w:val="32"/>
           <w:szCs w:val="32"/>
         </w:rPr>
-        <w:t>Fakultas</w:t>
+        <w:t>Fakultas Ilmu Komputer</w:t>
       </w:r>
-      <w:proofErr w:type="spellEnd"/>
-      <w:r>
-        <w:rPr>
-          <w:b/>
-          <w:bCs/>
-          <w:sz w:val="32"/>
-          <w:szCs w:val="32"/>
-        </w:rPr>
-        <w:t xml:space="preserve"> </w:t>
-      </w:r>
-      <w:proofErr w:type="spellStart"/>
-      <w:r>
-        <w:rPr>
-          <w:b/>
-          <w:bCs/>
-          <w:sz w:val="32"/>
-          <w:szCs w:val="32"/>
-        </w:rPr>
-        <w:t>Ilmu</w:t>
-      </w:r>
-      <w:proofErr w:type="spellEnd"/>
-      <w:r>
-        <w:rPr>
-          <w:b/>
-          <w:bCs/>
-          <w:sz w:val="32"/>
-          <w:szCs w:val="32"/>
-        </w:rPr>
-        <w:t xml:space="preserve"> </w:t>
-      </w:r>
-      <w:proofErr w:type="spellStart"/>
-      <w:r>
-        <w:rPr>
-          <w:b/>
-          <w:bCs/>
-          <w:sz w:val="32"/>
-          <w:szCs w:val="32"/>
-        </w:rPr>
-        <w:t>Komputer</w:t>
-      </w:r>
-      <w:proofErr w:type="spellEnd"/>
     </w:p>
     <w:p>
       <w:pPr>
@@ -320,6 +177,13 @@
     </w:p>
     <w:sdt>
       <w:sdtPr>
+        <w:rPr>
+          <w:rFonts w:asciiTheme="minorHAnsi" w:eastAsiaTheme="minorHAnsi" w:hAnsiTheme="minorHAnsi" w:cstheme="minorBidi"/>
+          <w:color w:val="auto"/>
+          <w:sz w:val="22"/>
+          <w:szCs w:val="22"/>
+          <w:lang w:val="en-ID"/>
+        </w:rPr>
         <w:id w:val="2102219778"/>
         <w:docPartObj>
           <w:docPartGallery w:val="Table of Contents"/>
@@ -328,14 +192,9 @@
       </w:sdtPr>
       <w:sdtEndPr>
         <w:rPr>
-          <w:rFonts w:asciiTheme="minorHAnsi" w:eastAsiaTheme="minorHAnsi" w:hAnsiTheme="minorHAnsi" w:cstheme="minorBidi"/>
           <w:b/>
           <w:bCs/>
           <w:noProof/>
-          <w:color w:val="auto"/>
-          <w:sz w:val="22"/>
-          <w:szCs w:val="22"/>
-          <w:lang w:val="en-ID"/>
         </w:rPr>
       </w:sdtEndPr>
       <w:sdtContent>
@@ -353,17 +212,8 @@
               <w:rFonts w:ascii="Ariems" w:hAnsi="Ariems"/>
               <w:color w:val="auto"/>
             </w:rPr>
-            <w:t xml:space="preserve">Daftar </w:t>
+            <w:t>Daftar isi</w:t>
           </w:r>
-          <w:proofErr w:type="spellStart"/>
-          <w:r>
-            <w:rPr>
-              <w:rFonts w:ascii="Ariems" w:hAnsi="Ariems"/>
-              <w:color w:val="auto"/>
-            </w:rPr>
-            <w:t>isi</w:t>
-          </w:r>
-          <w:proofErr w:type="spellEnd"/>
         </w:p>
         <w:p>
           <w:pPr>
@@ -1398,7 +1248,6 @@
         </w:rPr>
         <w:br/>
       </w:r>
-      <w:proofErr w:type="spellStart"/>
       <w:r>
         <w:rPr>
           <w:rFonts w:ascii="Times New Roman" w:hAnsi="Times New Roman" w:cs="Times New Roman"/>
@@ -1408,34 +1257,9 @@
           <w:sz w:val="24"/>
           <w:szCs w:val="24"/>
         </w:rPr>
-        <w:t>Tentang</w:t>
-      </w:r>
-      <w:proofErr w:type="spellEnd"/>
-      <w:r>
-        <w:rPr>
-          <w:rFonts w:ascii="Times New Roman" w:hAnsi="Times New Roman" w:cs="Times New Roman"/>
-          <w:b/>
-          <w:bCs/>
-          <w:color w:val="auto"/>
-          <w:sz w:val="24"/>
-          <w:szCs w:val="24"/>
-        </w:rPr>
-        <w:t xml:space="preserve"> </w:t>
-      </w:r>
-      <w:proofErr w:type="spellStart"/>
-      <w:r>
-        <w:rPr>
-          <w:rFonts w:ascii="Times New Roman" w:hAnsi="Times New Roman" w:cs="Times New Roman"/>
-          <w:b/>
-          <w:bCs/>
-          <w:color w:val="auto"/>
-          <w:sz w:val="24"/>
-          <w:szCs w:val="24"/>
-        </w:rPr>
-        <w:t>Aplikasi</w:t>
+        <w:t>Tentang Aplikasi</w:t>
       </w:r>
       <w:bookmarkEnd w:id="1"/>
-      <w:proofErr w:type="spellEnd"/>
     </w:p>
     <w:p>
       <w:pPr>
@@ -1453,7 +1277,6 @@
         </w:rPr>
       </w:pPr>
       <w:bookmarkStart w:id="2" w:name="_Toc93035596"/>
-      <w:proofErr w:type="spellStart"/>
       <w:r>
         <w:rPr>
           <w:rFonts w:ascii="Times New Roman" w:hAnsi="Times New Roman" w:cs="Times New Roman"/>
@@ -1466,388 +1289,14 @@
         <w:t>Deskripsi</w:t>
       </w:r>
       <w:bookmarkEnd w:id="2"/>
-      <w:proofErr w:type="spellEnd"/>
     </w:p>
     <w:p>
       <w:pPr>
         <w:pStyle w:val="ListParagraph"/>
         <w:ind w:left="360" w:firstLine="360"/>
       </w:pPr>
-      <w:proofErr w:type="spellStart"/>
       <w:r>
-        <w:t>Aplikasi</w:t>
-      </w:r>
-      <w:proofErr w:type="spellEnd"/>
-      <w:r>
-        <w:t xml:space="preserve"> “</w:t>
-      </w:r>
-      <w:proofErr w:type="spellStart"/>
-      <w:r>
-        <w:t>Warung</w:t>
-      </w:r>
-      <w:proofErr w:type="spellEnd"/>
-      <w:r>
-        <w:t xml:space="preserve"> </w:t>
-      </w:r>
-      <w:proofErr w:type="spellStart"/>
-      <w:r>
-        <w:t>Makanan</w:t>
-      </w:r>
-      <w:proofErr w:type="spellEnd"/>
-      <w:r>
-        <w:t xml:space="preserve">” </w:t>
-      </w:r>
-      <w:proofErr w:type="spellStart"/>
-      <w:r>
-        <w:t>adalah</w:t>
-      </w:r>
-      <w:proofErr w:type="spellEnd"/>
-      <w:r>
-        <w:t xml:space="preserve"> </w:t>
-      </w:r>
-      <w:proofErr w:type="spellStart"/>
-      <w:r>
-        <w:t>sebuah</w:t>
-      </w:r>
-      <w:proofErr w:type="spellEnd"/>
-      <w:r>
-        <w:t xml:space="preserve"> </w:t>
-      </w:r>
-      <w:proofErr w:type="spellStart"/>
-      <w:r>
-        <w:t>aplikasi</w:t>
-      </w:r>
-      <w:proofErr w:type="spellEnd"/>
-      <w:r>
-        <w:t xml:space="preserve"> yang </w:t>
-      </w:r>
-      <w:proofErr w:type="spellStart"/>
-      <w:r>
-        <w:t>bertujuan</w:t>
-      </w:r>
-      <w:proofErr w:type="spellEnd"/>
-      <w:r>
-        <w:t xml:space="preserve"> </w:t>
-      </w:r>
-      <w:proofErr w:type="spellStart"/>
-      <w:r>
-        <w:t>untuk</w:t>
-      </w:r>
-      <w:proofErr w:type="spellEnd"/>
-      <w:r>
-        <w:t xml:space="preserve"> </w:t>
-      </w:r>
-      <w:proofErr w:type="spellStart"/>
-      <w:r>
-        <w:t>memudahkan</w:t>
-      </w:r>
-      <w:proofErr w:type="spellEnd"/>
-      <w:r>
-        <w:t xml:space="preserve"> </w:t>
-      </w:r>
-      <w:proofErr w:type="spellStart"/>
-      <w:r>
-        <w:t>pemilik</w:t>
-      </w:r>
-      <w:proofErr w:type="spellEnd"/>
-      <w:r>
-        <w:t xml:space="preserve"> </w:t>
-      </w:r>
-      <w:proofErr w:type="spellStart"/>
-      <w:r>
-        <w:t>warung</w:t>
-      </w:r>
-      <w:proofErr w:type="spellEnd"/>
-      <w:r>
-        <w:t xml:space="preserve"> </w:t>
-      </w:r>
-      <w:proofErr w:type="spellStart"/>
-      <w:r>
-        <w:t>untuk</w:t>
-      </w:r>
-      <w:proofErr w:type="spellEnd"/>
-      <w:r>
-        <w:t xml:space="preserve"> </w:t>
-      </w:r>
-      <w:proofErr w:type="spellStart"/>
-      <w:r>
-        <w:t>mendapatkan</w:t>
-      </w:r>
-      <w:proofErr w:type="spellEnd"/>
-      <w:r>
-        <w:t xml:space="preserve"> </w:t>
-      </w:r>
-      <w:proofErr w:type="spellStart"/>
-      <w:r>
-        <w:t>segmen</w:t>
-      </w:r>
-      <w:proofErr w:type="spellEnd"/>
-      <w:r>
-        <w:t xml:space="preserve"> target </w:t>
-      </w:r>
-      <w:proofErr w:type="spellStart"/>
-      <w:r>
-        <w:t>konsumen</w:t>
-      </w:r>
-      <w:proofErr w:type="spellEnd"/>
-      <w:r>
-        <w:t xml:space="preserve"> </w:t>
-      </w:r>
-      <w:proofErr w:type="spellStart"/>
-      <w:r>
-        <w:t>baru</w:t>
-      </w:r>
-      <w:proofErr w:type="spellEnd"/>
-      <w:r>
-        <w:t xml:space="preserve"> di </w:t>
-      </w:r>
-      <w:proofErr w:type="spellStart"/>
-      <w:r>
-        <w:t>daerah</w:t>
-      </w:r>
-      <w:proofErr w:type="spellEnd"/>
-      <w:r>
-        <w:t xml:space="preserve"> </w:t>
-      </w:r>
-      <w:proofErr w:type="spellStart"/>
-      <w:r>
-        <w:t>sekitarnya</w:t>
-      </w:r>
-      <w:proofErr w:type="spellEnd"/>
-      <w:r>
-        <w:t xml:space="preserve">, </w:t>
-      </w:r>
-      <w:proofErr w:type="spellStart"/>
-      <w:r>
-        <w:t>karena</w:t>
-      </w:r>
-      <w:proofErr w:type="spellEnd"/>
-      <w:r>
-        <w:t xml:space="preserve"> </w:t>
-      </w:r>
-      <w:proofErr w:type="spellStart"/>
-      <w:r>
-        <w:t>dengan</w:t>
-      </w:r>
-      <w:proofErr w:type="spellEnd"/>
-      <w:r>
-        <w:t xml:space="preserve"> </w:t>
-      </w:r>
-      <w:proofErr w:type="spellStart"/>
-      <w:r>
-        <w:t>menggunakan</w:t>
-      </w:r>
-      <w:proofErr w:type="spellEnd"/>
-      <w:r>
-        <w:t xml:space="preserve"> </w:t>
-      </w:r>
-      <w:proofErr w:type="spellStart"/>
-      <w:r>
-        <w:t>aplikasi</w:t>
-      </w:r>
-      <w:proofErr w:type="spellEnd"/>
-      <w:r>
-        <w:t xml:space="preserve"> </w:t>
-      </w:r>
-      <w:proofErr w:type="spellStart"/>
-      <w:r>
-        <w:t>ini</w:t>
-      </w:r>
-      <w:proofErr w:type="spellEnd"/>
-      <w:r>
-        <w:t xml:space="preserve"> para </w:t>
-      </w:r>
-      <w:proofErr w:type="spellStart"/>
-      <w:r>
-        <w:t>calon</w:t>
-      </w:r>
-      <w:proofErr w:type="spellEnd"/>
-      <w:r>
-        <w:t xml:space="preserve"> </w:t>
-      </w:r>
-      <w:proofErr w:type="spellStart"/>
-      <w:r>
-        <w:t>pembeli</w:t>
-      </w:r>
-      <w:proofErr w:type="spellEnd"/>
-      <w:r>
-        <w:t xml:space="preserve"> </w:t>
-      </w:r>
-      <w:proofErr w:type="spellStart"/>
-      <w:r>
-        <w:t>akan</w:t>
-      </w:r>
-      <w:proofErr w:type="spellEnd"/>
-      <w:r>
-        <w:t xml:space="preserve"> </w:t>
-      </w:r>
-      <w:proofErr w:type="spellStart"/>
-      <w:r>
-        <w:t>mendapatkan</w:t>
-      </w:r>
-      <w:proofErr w:type="spellEnd"/>
-      <w:r>
-        <w:t xml:space="preserve"> </w:t>
-      </w:r>
-      <w:proofErr w:type="spellStart"/>
-      <w:r>
-        <w:t>banyak</w:t>
-      </w:r>
-      <w:proofErr w:type="spellEnd"/>
-      <w:r>
-        <w:t xml:space="preserve"> </w:t>
-      </w:r>
-      <w:proofErr w:type="spellStart"/>
-      <w:r>
-        <w:t>informasi</w:t>
-      </w:r>
-      <w:proofErr w:type="spellEnd"/>
-      <w:r>
-        <w:t xml:space="preserve"> </w:t>
-      </w:r>
-      <w:proofErr w:type="spellStart"/>
-      <w:r>
-        <w:t>dari</w:t>
-      </w:r>
-      <w:proofErr w:type="spellEnd"/>
-      <w:r>
-        <w:t xml:space="preserve"> </w:t>
-      </w:r>
-      <w:proofErr w:type="spellStart"/>
-      <w:r>
-        <w:t>warung</w:t>
-      </w:r>
-      <w:proofErr w:type="spellEnd"/>
-      <w:r>
-        <w:t xml:space="preserve"> </w:t>
-      </w:r>
-      <w:proofErr w:type="spellStart"/>
-      <w:r>
-        <w:t>tersebut</w:t>
-      </w:r>
-      <w:proofErr w:type="spellEnd"/>
-      <w:r>
-        <w:t xml:space="preserve"> </w:t>
-      </w:r>
-      <w:proofErr w:type="spellStart"/>
-      <w:r>
-        <w:t>seperti</w:t>
-      </w:r>
-      <w:proofErr w:type="spellEnd"/>
-      <w:r>
-        <w:t xml:space="preserve"> menu </w:t>
-      </w:r>
-      <w:proofErr w:type="spellStart"/>
-      <w:r>
-        <w:t>makanan</w:t>
-      </w:r>
-      <w:proofErr w:type="spellEnd"/>
-      <w:r>
-        <w:t xml:space="preserve"> dan </w:t>
-      </w:r>
-      <w:proofErr w:type="spellStart"/>
-      <w:r>
-        <w:t>harga</w:t>
-      </w:r>
-      <w:proofErr w:type="spellEnd"/>
-      <w:r>
-        <w:t xml:space="preserve"> </w:t>
-      </w:r>
-      <w:proofErr w:type="spellStart"/>
-      <w:r>
-        <w:t>bagi</w:t>
-      </w:r>
-      <w:proofErr w:type="spellEnd"/>
-      <w:r>
-        <w:t xml:space="preserve"> para </w:t>
-      </w:r>
-      <w:proofErr w:type="spellStart"/>
-      <w:r>
-        <w:t>calon</w:t>
-      </w:r>
-      <w:proofErr w:type="spellEnd"/>
-      <w:r>
-        <w:t xml:space="preserve"> </w:t>
-      </w:r>
-      <w:proofErr w:type="spellStart"/>
-      <w:r>
-        <w:t>pembeli</w:t>
-      </w:r>
-      <w:proofErr w:type="spellEnd"/>
-      <w:r>
-        <w:t xml:space="preserve"> </w:t>
-      </w:r>
-      <w:proofErr w:type="spellStart"/>
-      <w:r>
-        <w:t>untuk</w:t>
-      </w:r>
-      <w:proofErr w:type="spellEnd"/>
-      <w:r>
-        <w:t xml:space="preserve"> </w:t>
-      </w:r>
-      <w:proofErr w:type="spellStart"/>
-      <w:r>
-        <w:t>ingin</w:t>
-      </w:r>
-      <w:proofErr w:type="spellEnd"/>
-      <w:r>
-        <w:t xml:space="preserve"> </w:t>
-      </w:r>
-      <w:proofErr w:type="spellStart"/>
-      <w:r>
-        <w:t>mencari</w:t>
-      </w:r>
-      <w:proofErr w:type="spellEnd"/>
-      <w:r>
-        <w:t xml:space="preserve"> </w:t>
-      </w:r>
-      <w:proofErr w:type="spellStart"/>
-      <w:r>
-        <w:t>tahu</w:t>
-      </w:r>
-      <w:proofErr w:type="spellEnd"/>
-      <w:r>
-        <w:t xml:space="preserve"> </w:t>
-      </w:r>
-      <w:proofErr w:type="spellStart"/>
-      <w:r>
-        <w:t>informasi</w:t>
-      </w:r>
-      <w:proofErr w:type="spellEnd"/>
-      <w:r>
-        <w:t xml:space="preserve"> </w:t>
-      </w:r>
-      <w:proofErr w:type="spellStart"/>
-      <w:r>
-        <w:t>tentang</w:t>
-      </w:r>
-      <w:proofErr w:type="spellEnd"/>
-      <w:r>
-        <w:t xml:space="preserve"> </w:t>
-      </w:r>
-      <w:proofErr w:type="spellStart"/>
-      <w:r>
-        <w:t>warung</w:t>
-      </w:r>
-      <w:proofErr w:type="spellEnd"/>
-      <w:r>
-        <w:t xml:space="preserve"> yang </w:t>
-      </w:r>
-      <w:proofErr w:type="spellStart"/>
-      <w:r>
-        <w:t>ada</w:t>
-      </w:r>
-      <w:proofErr w:type="spellEnd"/>
-      <w:r>
-        <w:t xml:space="preserve"> </w:t>
-      </w:r>
-      <w:proofErr w:type="spellStart"/>
-      <w:r>
-        <w:t>disekitarnya</w:t>
-      </w:r>
-      <w:proofErr w:type="spellEnd"/>
-      <w:r>
-        <w:t>.</w:t>
+        <w:t>Aplikasi “Warung Makanan” adalah sebuah aplikasi yang bertujuan untuk memudahkan pemilik warung untuk mendapatkan segmen target konsumen baru di daerah sekitarnya, karena dengan menggunakan aplikasi ini para calon pembeli akan mendapatkan banyak informasi dari warung tersebut seperti menu makanan dan harga bagi para calon pembeli untuk ingin mencari tahu informasi tentang warung yang ada disekitarnya.</w:t>
       </w:r>
     </w:p>
     <w:p>
@@ -1855,133 +1304,8 @@
         <w:pStyle w:val="ListParagraph"/>
         <w:ind w:left="360" w:firstLine="360"/>
       </w:pPr>
-      <w:proofErr w:type="spellStart"/>
       <w:r>
-        <w:t>Dengan</w:t>
-      </w:r>
-      <w:proofErr w:type="spellEnd"/>
-      <w:r>
-        <w:t xml:space="preserve"> </w:t>
-      </w:r>
-      <w:proofErr w:type="spellStart"/>
-      <w:r>
-        <w:t>demikian</w:t>
-      </w:r>
-      <w:proofErr w:type="spellEnd"/>
-      <w:r>
-        <w:t xml:space="preserve"> </w:t>
-      </w:r>
-      <w:proofErr w:type="spellStart"/>
-      <w:r>
-        <w:t>terciptalah</w:t>
-      </w:r>
-      <w:proofErr w:type="spellEnd"/>
-      <w:r>
-        <w:t xml:space="preserve"> </w:t>
-      </w:r>
-      <w:proofErr w:type="spellStart"/>
-      <w:r>
-        <w:t>aplikasi</w:t>
-      </w:r>
-      <w:proofErr w:type="spellEnd"/>
-      <w:r>
-        <w:t xml:space="preserve"> </w:t>
-      </w:r>
-      <w:proofErr w:type="spellStart"/>
-      <w:r>
-        <w:t>Warung</w:t>
-      </w:r>
-      <w:proofErr w:type="spellEnd"/>
-      <w:r>
-        <w:t xml:space="preserve"> </w:t>
-      </w:r>
-      <w:proofErr w:type="spellStart"/>
-      <w:r>
-        <w:t>Makanan</w:t>
-      </w:r>
-      <w:proofErr w:type="spellEnd"/>
-      <w:r>
-        <w:t xml:space="preserve"> </w:t>
-      </w:r>
-      <w:proofErr w:type="spellStart"/>
-      <w:r>
-        <w:t>tersebut</w:t>
-      </w:r>
-      <w:proofErr w:type="spellEnd"/>
-      <w:r>
-        <w:t xml:space="preserve"> yang </w:t>
-      </w:r>
-      <w:proofErr w:type="spellStart"/>
-      <w:r>
-        <w:t>menjawab</w:t>
-      </w:r>
-      <w:proofErr w:type="spellEnd"/>
-      <w:r>
-        <w:t xml:space="preserve"> </w:t>
-      </w:r>
-      <w:proofErr w:type="spellStart"/>
-      <w:r>
-        <w:t>kesulitan</w:t>
-      </w:r>
-      <w:proofErr w:type="spellEnd"/>
-      <w:r>
-        <w:t xml:space="preserve"> yang </w:t>
-      </w:r>
-      <w:proofErr w:type="spellStart"/>
-      <w:r>
-        <w:t>dialami</w:t>
-      </w:r>
-      <w:proofErr w:type="spellEnd"/>
-      <w:r>
-        <w:t xml:space="preserve"> oleh para </w:t>
-      </w:r>
-      <w:proofErr w:type="spellStart"/>
-      <w:r>
-        <w:t>calon</w:t>
-      </w:r>
-      <w:proofErr w:type="spellEnd"/>
-      <w:r>
-        <w:t xml:space="preserve"> </w:t>
-      </w:r>
-      <w:proofErr w:type="spellStart"/>
-      <w:r>
-        <w:t>pembeli</w:t>
-      </w:r>
-      <w:proofErr w:type="spellEnd"/>
-      <w:r>
-        <w:t xml:space="preserve"> yang </w:t>
-      </w:r>
-      <w:proofErr w:type="spellStart"/>
-      <w:r>
-        <w:t>sedang</w:t>
-      </w:r>
-      <w:proofErr w:type="spellEnd"/>
-      <w:r>
-        <w:t xml:space="preserve"> </w:t>
-      </w:r>
-      <w:proofErr w:type="spellStart"/>
-      <w:r>
-        <w:t>tidak</w:t>
-      </w:r>
-      <w:proofErr w:type="spellEnd"/>
-      <w:r>
-        <w:t xml:space="preserve"> </w:t>
-      </w:r>
-      <w:proofErr w:type="spellStart"/>
-      <w:r>
-        <w:t>berada</w:t>
-      </w:r>
-      <w:proofErr w:type="spellEnd"/>
-      <w:r>
-        <w:t xml:space="preserve"> di </w:t>
-      </w:r>
-      <w:proofErr w:type="spellStart"/>
-      <w:r>
-        <w:t>daerahnya</w:t>
-      </w:r>
-      <w:proofErr w:type="spellEnd"/>
-      <w:r>
-        <w:t>.</w:t>
+        <w:t>Dengan demikian terciptalah aplikasi Warung Makanan tersebut yang menjawab kesulitan yang dialami oleh para calon pembeli yang sedang tidak berada di daerahnya.</w:t>
       </w:r>
     </w:p>
     <w:p>
@@ -2083,31 +1407,7 @@
           <w:sz w:val="24"/>
           <w:szCs w:val="24"/>
         </w:rPr>
-        <w:t xml:space="preserve">Screenshot </w:t>
-      </w:r>
-      <w:proofErr w:type="spellStart"/>
-      <w:r>
-        <w:rPr>
-          <w:rFonts w:ascii="Times New Roman" w:hAnsi="Times New Roman" w:cs="Times New Roman"/>
-          <w:b/>
-          <w:bCs/>
-          <w:color w:val="auto"/>
-          <w:sz w:val="24"/>
-          <w:szCs w:val="24"/>
-        </w:rPr>
-        <w:t>Tampilan</w:t>
-      </w:r>
-      <w:proofErr w:type="spellEnd"/>
-      <w:r>
-        <w:rPr>
-          <w:rFonts w:ascii="Times New Roman" w:hAnsi="Times New Roman" w:cs="Times New Roman"/>
-          <w:b/>
-          <w:bCs/>
-          <w:color w:val="auto"/>
-          <w:sz w:val="24"/>
-          <w:szCs w:val="24"/>
-        </w:rPr>
-        <w:t xml:space="preserve"> Awal</w:t>
+        <w:t>Screenshot Tampilan Awal</w:t>
       </w:r>
       <w:bookmarkEnd w:id="3"/>
     </w:p>
@@ -2137,22 +1437,9 @@
           <w:sz w:val="24"/>
           <w:szCs w:val="24"/>
         </w:rPr>
-        <w:t xml:space="preserve">Manfaat </w:t>
-      </w:r>
-      <w:proofErr w:type="spellStart"/>
-      <w:r>
-        <w:rPr>
-          <w:rFonts w:ascii="Times New Roman" w:hAnsi="Times New Roman" w:cs="Times New Roman"/>
-          <w:b/>
-          <w:bCs/>
-          <w:color w:val="auto"/>
-          <w:sz w:val="24"/>
-          <w:szCs w:val="24"/>
-        </w:rPr>
-        <w:t>Aplikasi</w:t>
+        <w:t>Manfaat Aplikasi</w:t>
       </w:r>
       <w:bookmarkEnd w:id="4"/>
-      <w:proofErr w:type="spellEnd"/>
     </w:p>
     <w:p>
       <w:pPr>
@@ -2160,39 +1447,7 @@
         <w:ind w:left="360"/>
       </w:pPr>
       <w:r>
-        <w:t xml:space="preserve">Manfaat yang </w:t>
-      </w:r>
-      <w:proofErr w:type="spellStart"/>
-      <w:r>
-        <w:t>dimiliki</w:t>
-      </w:r>
-      <w:proofErr w:type="spellEnd"/>
-      <w:r>
-        <w:t xml:space="preserve"> </w:t>
-      </w:r>
-      <w:proofErr w:type="spellStart"/>
-      <w:r>
-        <w:t>aplikasi</w:t>
-      </w:r>
-      <w:proofErr w:type="spellEnd"/>
-      <w:r>
-        <w:t xml:space="preserve"> </w:t>
-      </w:r>
-      <w:proofErr w:type="spellStart"/>
-      <w:r>
-        <w:t>ini</w:t>
-      </w:r>
-      <w:proofErr w:type="spellEnd"/>
-      <w:r>
-        <w:t xml:space="preserve"> </w:t>
-      </w:r>
-      <w:proofErr w:type="spellStart"/>
-      <w:r>
-        <w:t>diantaranya</w:t>
-      </w:r>
-      <w:proofErr w:type="spellEnd"/>
-      <w:r>
-        <w:t>:</w:t>
+        <w:t>Manfaat yang dimiliki aplikasi ini diantaranya:</w:t>
       </w:r>
     </w:p>
     <w:p>
@@ -2203,77 +1458,8 @@
           <w:numId w:val="3"/>
         </w:numPr>
       </w:pPr>
-      <w:proofErr w:type="spellStart"/>
       <w:r>
-        <w:t>Memudahkan</w:t>
-      </w:r>
-      <w:proofErr w:type="spellEnd"/>
-      <w:r>
-        <w:t xml:space="preserve"> </w:t>
-      </w:r>
-      <w:proofErr w:type="spellStart"/>
-      <w:r>
-        <w:t>pendatang</w:t>
-      </w:r>
-      <w:proofErr w:type="spellEnd"/>
-      <w:r>
-        <w:t xml:space="preserve"> </w:t>
-      </w:r>
-      <w:proofErr w:type="spellStart"/>
-      <w:r>
-        <w:t>atau</w:t>
-      </w:r>
-      <w:proofErr w:type="spellEnd"/>
-      <w:r>
-        <w:t xml:space="preserve"> para </w:t>
-      </w:r>
-      <w:proofErr w:type="spellStart"/>
-      <w:r>
-        <w:t>petualang</w:t>
-      </w:r>
-      <w:proofErr w:type="spellEnd"/>
-      <w:r>
-        <w:t xml:space="preserve"> </w:t>
-      </w:r>
-      <w:proofErr w:type="spellStart"/>
-      <w:r>
-        <w:t>untuk</w:t>
-      </w:r>
-      <w:proofErr w:type="spellEnd"/>
-      <w:r>
-        <w:t xml:space="preserve"> </w:t>
-      </w:r>
-      <w:proofErr w:type="spellStart"/>
-      <w:r>
-        <w:t>mengetahui</w:t>
-      </w:r>
-      <w:proofErr w:type="spellEnd"/>
-      <w:r>
-        <w:t xml:space="preserve"> </w:t>
-      </w:r>
-      <w:proofErr w:type="spellStart"/>
-      <w:r>
-        <w:t>warung</w:t>
-      </w:r>
-      <w:proofErr w:type="spellEnd"/>
-      <w:r>
-        <w:t xml:space="preserve"> di </w:t>
-      </w:r>
-      <w:proofErr w:type="spellStart"/>
-      <w:r>
-        <w:t>daerah</w:t>
-      </w:r>
-      <w:proofErr w:type="spellEnd"/>
-      <w:r>
-        <w:t xml:space="preserve"> </w:t>
-      </w:r>
-      <w:proofErr w:type="spellStart"/>
-      <w:r>
-        <w:t>sekitar</w:t>
-      </w:r>
-      <w:proofErr w:type="spellEnd"/>
-      <w:r>
-        <w:t>.</w:t>
+        <w:t>Memudahkan pendatang atau para petualang untuk mengetahui warung di daerah sekitar.</w:t>
       </w:r>
     </w:p>
     <w:p>
@@ -2284,93 +1470,8 @@
           <w:numId w:val="3"/>
         </w:numPr>
       </w:pPr>
-      <w:proofErr w:type="spellStart"/>
       <w:r>
-        <w:t>Memudahkan</w:t>
-      </w:r>
-      <w:proofErr w:type="spellEnd"/>
-      <w:r>
-        <w:t xml:space="preserve"> </w:t>
-      </w:r>
-      <w:proofErr w:type="spellStart"/>
-      <w:r>
-        <w:t>mereka</w:t>
-      </w:r>
-      <w:proofErr w:type="spellEnd"/>
-      <w:r>
-        <w:t xml:space="preserve"> </w:t>
-      </w:r>
-      <w:proofErr w:type="spellStart"/>
-      <w:r>
-        <w:t>untuk</w:t>
-      </w:r>
-      <w:proofErr w:type="spellEnd"/>
-      <w:r>
-        <w:t xml:space="preserve"> </w:t>
-      </w:r>
-      <w:proofErr w:type="spellStart"/>
-      <w:r>
-        <w:t>mendapatkan</w:t>
-      </w:r>
-      <w:proofErr w:type="spellEnd"/>
-      <w:r>
-        <w:t xml:space="preserve"> </w:t>
-      </w:r>
-      <w:proofErr w:type="spellStart"/>
-      <w:r>
-        <w:t>informasi</w:t>
-      </w:r>
-      <w:proofErr w:type="spellEnd"/>
-      <w:r>
-        <w:t xml:space="preserve"> </w:t>
-      </w:r>
-      <w:proofErr w:type="spellStart"/>
-      <w:r>
-        <w:t>tentang</w:t>
-      </w:r>
-      <w:proofErr w:type="spellEnd"/>
-      <w:r>
-        <w:t xml:space="preserve"> detail </w:t>
-      </w:r>
-      <w:proofErr w:type="spellStart"/>
-      <w:r>
-        <w:t>warung</w:t>
-      </w:r>
-      <w:proofErr w:type="spellEnd"/>
-      <w:r>
-        <w:t xml:space="preserve"> yang </w:t>
-      </w:r>
-      <w:proofErr w:type="spellStart"/>
-      <w:r>
-        <w:t>tersedia</w:t>
-      </w:r>
-      <w:proofErr w:type="spellEnd"/>
-      <w:r>
-        <w:t xml:space="preserve"> </w:t>
-      </w:r>
-      <w:proofErr w:type="spellStart"/>
-      <w:r>
-        <w:t>dalam</w:t>
-      </w:r>
-      <w:proofErr w:type="spellEnd"/>
-      <w:r>
-        <w:t xml:space="preserve"> </w:t>
-      </w:r>
-      <w:proofErr w:type="spellStart"/>
-      <w:r>
-        <w:t>aplikasi</w:t>
-      </w:r>
-      <w:proofErr w:type="spellEnd"/>
-      <w:r>
-        <w:t xml:space="preserve"> </w:t>
-      </w:r>
-      <w:proofErr w:type="spellStart"/>
-      <w:r>
-        <w:t>tersebut</w:t>
-      </w:r>
-      <w:proofErr w:type="spellEnd"/>
-      <w:r>
-        <w:t>.</w:t>
+        <w:t>Memudahkan mereka untuk mendapatkan informasi tentang detail warung yang tersedia dalam aplikasi tersebut.</w:t>
       </w:r>
     </w:p>
     <w:p>
@@ -2381,85 +1482,8 @@
           <w:numId w:val="3"/>
         </w:numPr>
       </w:pPr>
-      <w:proofErr w:type="spellStart"/>
       <w:r>
-        <w:t>Lebih</w:t>
-      </w:r>
-      <w:proofErr w:type="spellEnd"/>
-      <w:r>
-        <w:t xml:space="preserve"> </w:t>
-      </w:r>
-      <w:proofErr w:type="spellStart"/>
-      <w:r>
-        <w:t>banyak</w:t>
-      </w:r>
-      <w:proofErr w:type="spellEnd"/>
-      <w:r>
-        <w:t xml:space="preserve"> </w:t>
-      </w:r>
-      <w:proofErr w:type="spellStart"/>
-      <w:r>
-        <w:t>mendapatkan</w:t>
-      </w:r>
-      <w:proofErr w:type="spellEnd"/>
-      <w:r>
-        <w:t xml:space="preserve"> </w:t>
-      </w:r>
-      <w:proofErr w:type="spellStart"/>
-      <w:r>
-        <w:t>informasi</w:t>
-      </w:r>
-      <w:proofErr w:type="spellEnd"/>
-      <w:r>
-        <w:t xml:space="preserve"> </w:t>
-      </w:r>
-      <w:proofErr w:type="spellStart"/>
-      <w:r>
-        <w:t>tentang</w:t>
-      </w:r>
-      <w:proofErr w:type="spellEnd"/>
-      <w:r>
-        <w:t xml:space="preserve"> menu </w:t>
-      </w:r>
-      <w:proofErr w:type="spellStart"/>
-      <w:r>
-        <w:t>makanan</w:t>
-      </w:r>
-      <w:proofErr w:type="spellEnd"/>
-      <w:r>
-        <w:t xml:space="preserve"> yang </w:t>
-      </w:r>
-      <w:proofErr w:type="spellStart"/>
-      <w:r>
-        <w:t>terdapat</w:t>
-      </w:r>
-      <w:proofErr w:type="spellEnd"/>
-      <w:r>
-        <w:t xml:space="preserve"> di </w:t>
-      </w:r>
-      <w:proofErr w:type="spellStart"/>
-      <w:r>
-        <w:t>warung</w:t>
-      </w:r>
-      <w:proofErr w:type="spellEnd"/>
-      <w:r>
-        <w:t xml:space="preserve"> di </w:t>
-      </w:r>
-      <w:proofErr w:type="spellStart"/>
-      <w:r>
-        <w:t>sekitar</w:t>
-      </w:r>
-      <w:proofErr w:type="spellEnd"/>
-      <w:r>
-        <w:t xml:space="preserve"> </w:t>
-      </w:r>
-      <w:proofErr w:type="spellStart"/>
-      <w:r>
-        <w:t>mereka</w:t>
-      </w:r>
-      <w:proofErr w:type="spellEnd"/>
-      <w:r>
-        <w:t>.</w:t>
+        <w:t>Lebih banyak mendapatkan informasi tentang menu makanan yang terdapat di warung di sekitar mereka.</w:t>
       </w:r>
     </w:p>
     <w:p>
@@ -2522,46 +1546,9 @@
           <w:sz w:val="24"/>
           <w:szCs w:val="24"/>
         </w:rPr>
-        <w:t xml:space="preserve">Detail </w:t>
-      </w:r>
-      <w:proofErr w:type="spellStart"/>
-      <w:r>
-        <w:rPr>
-          <w:rFonts w:ascii="Times New Roman" w:hAnsi="Times New Roman" w:cs="Times New Roman"/>
-          <w:b/>
-          <w:bCs/>
-          <w:color w:val="auto"/>
-          <w:sz w:val="24"/>
-          <w:szCs w:val="24"/>
-        </w:rPr>
-        <w:t>pengembangan</w:t>
-      </w:r>
-      <w:proofErr w:type="spellEnd"/>
-      <w:r>
-        <w:rPr>
-          <w:rFonts w:ascii="Times New Roman" w:hAnsi="Times New Roman" w:cs="Times New Roman"/>
-          <w:b/>
-          <w:bCs/>
-          <w:color w:val="auto"/>
-          <w:sz w:val="24"/>
-          <w:szCs w:val="24"/>
-        </w:rPr>
-        <w:t xml:space="preserve"> </w:t>
-      </w:r>
-      <w:proofErr w:type="spellStart"/>
-      <w:r>
-        <w:rPr>
-          <w:rFonts w:ascii="Times New Roman" w:hAnsi="Times New Roman" w:cs="Times New Roman"/>
-          <w:b/>
-          <w:bCs/>
-          <w:color w:val="auto"/>
-          <w:sz w:val="24"/>
-          <w:szCs w:val="24"/>
-        </w:rPr>
-        <w:t>Aplikasi</w:t>
+        <w:t>Detail pengembangan Aplikasi</w:t>
       </w:r>
       <w:bookmarkEnd w:id="5"/>
-      <w:proofErr w:type="spellEnd"/>
     </w:p>
     <w:p>
       <w:pPr>
@@ -2690,6 +1677,7 @@
           <w:sz w:val="24"/>
           <w:szCs w:val="24"/>
         </w:rPr>
+        <w:lastRenderedPageBreak/>
         <w:t>Class Diagram</w:t>
       </w:r>
       <w:bookmarkEnd w:id="7"/>
@@ -2705,31 +1693,13 @@
       </w:pPr>
       <w:r>
         <w:rPr>
-          <w:b/>
-          <w:bCs/>
           <w:noProof/>
         </w:rPr>
         <w:drawing>
-          <wp:anchor distT="0" distB="0" distL="114300" distR="114300" simplePos="0" relativeHeight="251664384" behindDoc="1" locked="0" layoutInCell="1" allowOverlap="1" wp14:anchorId="505C5C7F" wp14:editId="7278E9B9">
-            <wp:simplePos x="0" y="0"/>
-            <wp:positionH relativeFrom="column">
-              <wp:posOffset>106680</wp:posOffset>
-            </wp:positionH>
-            <wp:positionV relativeFrom="paragraph">
-              <wp:posOffset>19050</wp:posOffset>
-            </wp:positionV>
-            <wp:extent cx="5158739" cy="3764915"/>
-            <wp:effectExtent l="0" t="0" r="4445" b="6985"/>
-            <wp:wrapTight wrapText="bothSides">
-              <wp:wrapPolygon edited="0">
-                <wp:start x="0" y="0"/>
-                <wp:lineTo x="0" y="21531"/>
-                <wp:lineTo x="21539" y="21531"/>
-                <wp:lineTo x="21539" y="0"/>
-                <wp:lineTo x="0" y="0"/>
-              </wp:wrapPolygon>
-            </wp:wrapTight>
-            <wp:docPr id="13" name="Picture 13"/>
+          <wp:inline distT="0" distB="0" distL="0" distR="0" wp14:anchorId="65F40079" wp14:editId="0EAF4EF8">
+            <wp:extent cx="5631180" cy="4404360"/>
+            <wp:effectExtent l="0" t="0" r="7620" b="0"/>
+            <wp:docPr id="2" name="Picture 2"/>
             <wp:cNvGraphicFramePr>
               <a:graphicFrameLocks xmlns:a="http://schemas.openxmlformats.org/drawingml/2006/main" noChangeAspect="1"/>
             </wp:cNvGraphicFramePr>
@@ -2737,8 +1707,10 @@
               <a:graphicData uri="http://schemas.openxmlformats.org/drawingml/2006/picture">
                 <pic:pic xmlns:pic="http://schemas.openxmlformats.org/drawingml/2006/picture">
                   <pic:nvPicPr>
-                    <pic:cNvPr id="1" name=""/>
-                    <pic:cNvPicPr/>
+                    <pic:cNvPr id="0" name="Picture 1"/>
+                    <pic:cNvPicPr>
+                      <a:picLocks noChangeAspect="1" noChangeArrowheads="1"/>
+                    </pic:cNvPicPr>
                   </pic:nvPicPr>
                   <pic:blipFill>
                     <a:blip r:embed="rId9">
@@ -2748,23 +1720,28 @@
                         </a:ext>
                       </a:extLst>
                     </a:blip>
+                    <a:srcRect/>
                     <a:stretch>
                       <a:fillRect/>
                     </a:stretch>
                   </pic:blipFill>
-                  <pic:spPr>
+                  <pic:spPr bwMode="auto">
                     <a:xfrm>
                       <a:off x="0" y="0"/>
-                      <a:ext cx="5158739" cy="3764915"/>
+                      <a:ext cx="5631180" cy="4404360"/>
                     </a:xfrm>
                     <a:prstGeom prst="rect">
                       <a:avLst/>
                     </a:prstGeom>
+                    <a:noFill/>
+                    <a:ln>
+                      <a:noFill/>
+                    </a:ln>
                   </pic:spPr>
                 </pic:pic>
               </a:graphicData>
             </a:graphic>
-          </wp:anchor>
+          </wp:inline>
         </w:drawing>
       </w:r>
     </w:p>
@@ -2794,7 +1771,6 @@
           <w:sz w:val="24"/>
           <w:szCs w:val="24"/>
         </w:rPr>
-        <w:lastRenderedPageBreak/>
         <w:t>Timeline Gantt Chart</w:t>
       </w:r>
       <w:bookmarkEnd w:id="8"/>
@@ -4248,22 +3224,10 @@
           <w:sz w:val="24"/>
           <w:szCs w:val="24"/>
         </w:rPr>
-        <w:t xml:space="preserve">Screenshot </w:t>
-      </w:r>
-      <w:proofErr w:type="spellStart"/>
-      <w:r>
-        <w:rPr>
-          <w:rFonts w:ascii="Times New Roman" w:hAnsi="Times New Roman" w:cs="Times New Roman"/>
-          <w:b/>
-          <w:bCs/>
-          <w:color w:val="auto"/>
-          <w:sz w:val="24"/>
-          <w:szCs w:val="24"/>
-        </w:rPr>
-        <w:t>Lengkap</w:t>
+        <w:lastRenderedPageBreak/>
+        <w:t>Screenshot Lengkap</w:t>
       </w:r>
       <w:bookmarkEnd w:id="9"/>
-      <w:proofErr w:type="spellEnd"/>
     </w:p>
     <w:tbl>
       <w:tblPr>
@@ -4724,7 +3688,6 @@
         </w:rPr>
       </w:pPr>
       <w:bookmarkStart w:id="10" w:name="_Toc93035604"/>
-      <w:proofErr w:type="spellStart"/>
       <w:r>
         <w:rPr>
           <w:rFonts w:ascii="Times New Roman" w:hAnsi="Times New Roman" w:cs="Times New Roman"/>
@@ -4737,30 +3700,21 @@
         <w:t>Refrensi</w:t>
       </w:r>
       <w:bookmarkEnd w:id="10"/>
-      <w:proofErr w:type="spellEnd"/>
     </w:p>
     <w:p>
       <w:pPr>
         <w:rPr>
+          <w:rStyle w:val="Hyperlink"/>
           <w:b/>
           <w:bCs/>
         </w:rPr>
       </w:pPr>
-      <w:proofErr w:type="gramStart"/>
       <w:r>
         <w:rPr>
           <w:b/>
           <w:bCs/>
         </w:rPr>
-        <w:t>Design :</w:t>
-      </w:r>
-      <w:proofErr w:type="gramEnd"/>
-      <w:r>
-        <w:rPr>
-          <w:b/>
-          <w:bCs/>
-        </w:rPr>
-        <w:t xml:space="preserve"> </w:t>
+        <w:t xml:space="preserve">Design : </w:t>
       </w:r>
       <w:hyperlink r:id="rId15" w:history="1">
         <w:r>
@@ -4770,6 +3724,44 @@
             <w:bCs/>
           </w:rPr>
           <w:t>https://www.figma.com/community</w:t>
+        </w:r>
+      </w:hyperlink>
+    </w:p>
+    <w:p>
+      <w:pPr>
+        <w:rPr>
+          <w:b/>
+          <w:bCs/>
+        </w:rPr>
+      </w:pPr>
+      <w:r>
+        <w:rPr>
+          <w:rStyle w:val="Hyperlink"/>
+          <w:b/>
+          <w:bCs/>
+          <w:color w:val="auto"/>
+          <w:u w:val="none"/>
+        </w:rPr>
+        <w:t>Tutorial</w:t>
+      </w:r>
+      <w:r>
+        <w:rPr>
+          <w:rStyle w:val="Hyperlink"/>
+          <w:b/>
+          <w:bCs/>
+          <w:color w:val="auto"/>
+          <w:u w:val="none"/>
+        </w:rPr>
+        <w:t xml:space="preserve">: </w:t>
+      </w:r>
+      <w:hyperlink r:id="rId16" w:history="1">
+        <w:r>
+          <w:rPr>
+            <w:rStyle w:val="Hyperlink"/>
+            <w:b/>
+            <w:bCs/>
+          </w:rPr>
+          <w:t>https://www.youtube.com/watch?v=DthKmtjth1k</w:t>
         </w:r>
       </w:hyperlink>
     </w:p>

</xml_diff>